<commit_message>
Finalizado verificacion de datos al cobrar. Reportes en excel creados.
</commit_message>
<xml_diff>
--- a/Proyecto/Documentacion/Proyecto Final I-2018.docx
+++ b/Proyecto/Documentacion/Proyecto Final I-2018.docx
@@ -1,10 +1,10 @@
 
 <file path=word/document.xml><?xml version="1.0" encoding="utf-8"?>
-<w:document xmlns:wpc="http://schemas.microsoft.com/office/word/2010/wordprocessingCanvas" xmlns:mc="http://schemas.openxmlformats.org/markup-compatibility/2006" xmlns:o="urn:schemas-microsoft-com:office:office" xmlns:r="http://schemas.openxmlformats.org/officeDocument/2006/relationships" xmlns:m="http://schemas.openxmlformats.org/officeDocument/2006/math" xmlns:v="urn:schemas-microsoft-com:vml" xmlns:wp14="http://schemas.microsoft.com/office/word/2010/wordprocessingDrawing" xmlns:wp="http://schemas.openxmlformats.org/drawingml/2006/wordprocessingDrawing" xmlns:w10="urn:schemas-microsoft-com:office:word" xmlns:w="http://schemas.openxmlformats.org/wordprocessingml/2006/main" xmlns:w14="http://schemas.microsoft.com/office/word/2010/wordml" xmlns:w15="http://schemas.microsoft.com/office/word/2012/wordml" xmlns:wpg="http://schemas.microsoft.com/office/word/2010/wordprocessingGroup" xmlns:wpi="http://schemas.microsoft.com/office/word/2010/wordprocessingInk" xmlns:wne="http://schemas.microsoft.com/office/word/2006/wordml" xmlns:wps="http://schemas.microsoft.com/office/word/2010/wordprocessingShape" mc:Ignorable="w14 w15 wp14">
+<w:document xmlns:wpc="http://schemas.microsoft.com/office/word/2010/wordprocessingCanvas" xmlns:cx="http://schemas.microsoft.com/office/drawing/2014/chartex" xmlns:mc="http://schemas.openxmlformats.org/markup-compatibility/2006" xmlns:o="urn:schemas-microsoft-com:office:office" xmlns:r="http://schemas.openxmlformats.org/officeDocument/2006/relationships" xmlns:m="http://schemas.openxmlformats.org/officeDocument/2006/math" xmlns:v="urn:schemas-microsoft-com:vml" xmlns:wp14="http://schemas.microsoft.com/office/word/2010/wordprocessingDrawing" xmlns:wp="http://schemas.openxmlformats.org/drawingml/2006/wordprocessingDrawing" xmlns:w10="urn:schemas-microsoft-com:office:word" xmlns:w="http://schemas.openxmlformats.org/wordprocessingml/2006/main" xmlns:w14="http://schemas.microsoft.com/office/word/2010/wordml" xmlns:w15="http://schemas.microsoft.com/office/word/2012/wordml" xmlns:w16se="http://schemas.microsoft.com/office/word/2015/wordml/symex" xmlns:wpg="http://schemas.microsoft.com/office/word/2010/wordprocessingGroup" xmlns:wpi="http://schemas.microsoft.com/office/word/2010/wordprocessingInk" xmlns:wne="http://schemas.microsoft.com/office/word/2006/wordml" xmlns:wps="http://schemas.microsoft.com/office/word/2010/wordprocessingShape" mc:Ignorable="w14 w15 w16se wp14">
   <w:body>
     <w:p>
       <w:pPr>
-        <w:pStyle w:val="Heading1"/>
+        <w:pStyle w:val="Ttulo1"/>
         <w:ind w:left="0"/>
         <w:rPr>
           <w:lang w:val="es-CR"/>
@@ -375,7 +375,7 @@
               </wp:inline>
             </w:drawing>
           </mc:Choice>
-          <mc:Fallback xmlns:a="http://schemas.openxmlformats.org/drawingml/2006/main" xmlns:w16se="http://schemas.microsoft.com/office/word/2015/wordml/symex" xmlns:cx="http://schemas.microsoft.com/office/drawing/2014/chartex">
+          <mc:Fallback xmlns:a="http://schemas.openxmlformats.org/drawingml/2006/main">
             <w:pict>
               <v:group id="Group 7807" style="width:470.95pt;height:0.720001pt;mso-position-horizontal-relative:char;mso-position-vertical-relative:line" coordsize="59810,91">
                 <v:shape id="Shape 10172" style="position:absolute;width:59810;height:91;left:0;top:0;" coordsize="5981065,9144" path="m0,0l5981065,0l5981065,9144l0,9144l0,0">
@@ -755,11 +755,13 @@
         </w:numPr>
         <w:ind w:right="28" w:hanging="360"/>
         <w:rPr>
-          <w:lang w:val="es-CR"/>
-        </w:rPr>
-      </w:pPr>
-      <w:r>
-        <w:rPr>
+          <w:highlight w:val="yellow"/>
+          <w:lang w:val="es-CR"/>
+        </w:rPr>
+      </w:pPr>
+      <w:r>
+        <w:rPr>
+          <w:highlight w:val="yellow"/>
           <w:lang w:val="es-CR"/>
         </w:rPr>
         <w:t xml:space="preserve">puede acceder a todas las opciones especificadas para el proyecto. </w:t>
@@ -1059,7 +1061,7 @@
     </w:p>
     <w:p>
       <w:pPr>
-        <w:pStyle w:val="ListParagraph"/>
+        <w:pStyle w:val="Prrafodelista"/>
         <w:numPr>
           <w:ilvl w:val="0"/>
           <w:numId w:val="8"/>
@@ -1142,11 +1144,13 @@
         </w:numPr>
         <w:ind w:right="28" w:hanging="360"/>
         <w:rPr>
-          <w:lang w:val="es-CR"/>
-        </w:rPr>
-      </w:pPr>
-      <w:r>
-        <w:rPr>
+          <w:highlight w:val="yellow"/>
+          <w:lang w:val="es-CR"/>
+        </w:rPr>
+      </w:pPr>
+      <w:r>
+        <w:rPr>
+          <w:highlight w:val="yellow"/>
           <w:lang w:val="es-CR"/>
         </w:rPr>
         <w:t>Las opciones de pago que deben ofrecer son: efectivo, tarjeta de crédito/débito o ambas.</w:t>
@@ -1154,6 +1158,7 @@
       <w:r>
         <w:rPr>
           <w:b/>
+          <w:highlight w:val="yellow"/>
           <w:lang w:val="es-CR"/>
         </w:rPr>
         <w:t xml:space="preserve"> </w:t>
@@ -1167,11 +1172,13 @@
         </w:numPr>
         <w:ind w:right="28" w:hanging="360"/>
         <w:rPr>
-          <w:lang w:val="es-CR"/>
-        </w:rPr>
-      </w:pPr>
-      <w:r>
-        <w:rPr>
+          <w:highlight w:val="yellow"/>
+          <w:lang w:val="es-CR"/>
+        </w:rPr>
+      </w:pPr>
+      <w:r>
+        <w:rPr>
+          <w:highlight w:val="yellow"/>
           <w:lang w:val="es-CR"/>
         </w:rPr>
         <w:t>Simular la solicitud de datos para el pago con tarjeta.</w:t>
@@ -1179,6 +1186,7 @@
       <w:r>
         <w:rPr>
           <w:b/>
+          <w:highlight w:val="yellow"/>
           <w:lang w:val="es-CR"/>
         </w:rPr>
         <w:t xml:space="preserve"> </w:t>
@@ -1192,11 +1200,13 @@
         </w:numPr>
         <w:ind w:right="28" w:hanging="360"/>
         <w:rPr>
-          <w:lang w:val="es-CR"/>
-        </w:rPr>
-      </w:pPr>
-      <w:r>
-        <w:rPr>
+          <w:highlight w:val="yellow"/>
+          <w:lang w:val="es-CR"/>
+        </w:rPr>
+      </w:pPr>
+      <w:r>
+        <w:rPr>
+          <w:highlight w:val="yellow"/>
           <w:lang w:val="es-CR"/>
         </w:rPr>
         <w:lastRenderedPageBreak/>
@@ -1205,6 +1215,7 @@
       <w:r>
         <w:rPr>
           <w:b/>
+          <w:highlight w:val="yellow"/>
           <w:lang w:val="es-CR"/>
         </w:rPr>
         <w:t xml:space="preserve"> </w:t>
@@ -1218,11 +1229,13 @@
         </w:numPr>
         <w:ind w:right="28" w:hanging="360"/>
         <w:rPr>
-          <w:lang w:val="es-CR"/>
-        </w:rPr>
-      </w:pPr>
-      <w:r>
-        <w:rPr>
+          <w:highlight w:val="yellow"/>
+          <w:lang w:val="es-CR"/>
+        </w:rPr>
+      </w:pPr>
+      <w:r>
+        <w:rPr>
+          <w:highlight w:val="yellow"/>
           <w:lang w:val="es-CR"/>
         </w:rPr>
         <w:t>Una vez pagada la factura, se debe establecer la comanda como finalizada y la mesa como desocupada.</w:t>
@@ -1230,6 +1243,7 @@
       <w:r>
         <w:rPr>
           <w:b/>
+          <w:highlight w:val="yellow"/>
           <w:lang w:val="es-CR"/>
         </w:rPr>
         <w:t xml:space="preserve"> </w:t>
@@ -1411,7 +1425,7 @@
               </wp:inline>
             </w:drawing>
           </mc:Choice>
-          <mc:Fallback xmlns:a="http://schemas.openxmlformats.org/drawingml/2006/main" xmlns:w16se="http://schemas.microsoft.com/office/word/2015/wordml/symex" xmlns:cx="http://schemas.microsoft.com/office/drawing/2014/chartex">
+          <mc:Fallback xmlns:a="http://schemas.openxmlformats.org/drawingml/2006/main">
             <w:pict>
               <v:group id="Group 9003" style="width:471.19pt;height:0.719971pt;mso-position-horizontal-relative:char;mso-position-vertical-relative:line" coordsize="59841,91">
                 <v:shape id="Shape 10174" style="position:absolute;width:59841;height:91;left:0;top:0;" coordsize="5984113,9144" path="m0,0l5984113,0l5984113,9144l0,9144l0,0">
@@ -1561,7 +1575,7 @@
     </w:p>
     <w:p>
       <w:pPr>
-        <w:pStyle w:val="Heading1"/>
+        <w:pStyle w:val="Ttulo1"/>
         <w:shd w:val="clear" w:color="auto" w:fill="809EC2"/>
         <w:ind w:left="0"/>
       </w:pPr>
@@ -1719,8 +1733,6 @@
           <w:highlight w:val="yellow"/>
         </w:rPr>
       </w:pPr>
-      <w:bookmarkStart w:id="0" w:name="_GoBack"/>
-      <w:bookmarkEnd w:id="0"/>
       <w:proofErr w:type="spellStart"/>
       <w:r>
         <w:rPr>
@@ -1794,7 +1806,7 @@
     </w:p>
     <w:p>
       <w:pPr>
-        <w:pStyle w:val="Heading1"/>
+        <w:pStyle w:val="Ttulo1"/>
         <w:shd w:val="clear" w:color="auto" w:fill="809EC2"/>
         <w:ind w:left="0"/>
       </w:pPr>
@@ -2018,7 +2030,7 @@
     </w:p>
     <w:p>
       <w:pPr>
-        <w:pStyle w:val="Heading1"/>
+        <w:pStyle w:val="Ttulo1"/>
         <w:shd w:val="clear" w:color="auto" w:fill="809EC2"/>
         <w:spacing w:after="117"/>
         <w:ind w:left="0"/>
@@ -3949,15 +3961,19 @@
               <w:spacing w:after="0" w:line="259" w:lineRule="auto"/>
               <w:ind w:left="0" w:firstLine="0"/>
               <w:rPr>
+                <w:highlight w:val="yellow"/>
                 <w:lang w:val="es-CR"/>
               </w:rPr>
             </w:pPr>
             <w:r>
               <w:rPr>
+                <w:highlight w:val="yellow"/>
                 <w:lang w:val="es-CR"/>
               </w:rPr>
               <w:t xml:space="preserve">Simular la solicitud de datos para el pago con tarjeta. </w:t>
             </w:r>
+            <w:bookmarkStart w:id="0" w:name="_GoBack"/>
+            <w:bookmarkEnd w:id="0"/>
           </w:p>
         </w:tc>
         <w:tc>
@@ -4004,11 +4020,13 @@
               <w:spacing w:after="0" w:line="259" w:lineRule="auto"/>
               <w:ind w:left="0" w:firstLine="0"/>
               <w:rPr>
+                <w:highlight w:val="yellow"/>
                 <w:lang w:val="es-CR"/>
               </w:rPr>
             </w:pPr>
             <w:r>
               <w:rPr>
+                <w:highlight w:val="yellow"/>
                 <w:lang w:val="es-CR"/>
               </w:rPr>
               <w:t xml:space="preserve">La opción ambas, se debe indicar el monto a pagar en efectivo y tarjeta, se debe verificar que coincida con el total a pagar. </w:t>
@@ -4060,11 +4078,13 @@
               <w:spacing w:after="0" w:line="259" w:lineRule="auto"/>
               <w:ind w:left="0" w:firstLine="0"/>
               <w:rPr>
+                <w:highlight w:val="yellow"/>
                 <w:lang w:val="es-CR"/>
               </w:rPr>
             </w:pPr>
             <w:r>
               <w:rPr>
+                <w:highlight w:val="yellow"/>
                 <w:lang w:val="es-CR"/>
               </w:rPr>
               <w:t xml:space="preserve">Una vez pagada la factura, se debe establecer la comanda como finalizada y la mesa como desocupada. </w:t>
@@ -4290,11 +4310,13 @@
               <w:spacing w:after="0" w:line="259" w:lineRule="auto"/>
               <w:ind w:left="0" w:firstLine="0"/>
               <w:rPr>
+                <w:highlight w:val="yellow"/>
                 <w:lang w:val="es-CR"/>
               </w:rPr>
             </w:pPr>
             <w:r>
               <w:rPr>
+                <w:highlight w:val="yellow"/>
                 <w:lang w:val="es-CR"/>
               </w:rPr>
               <w:t xml:space="preserve">Ventas por mesa, mesero o producto </w:t>
@@ -4316,10 +4338,14 @@
               <w:spacing w:after="0" w:line="259" w:lineRule="auto"/>
               <w:ind w:left="0" w:right="46" w:firstLine="0"/>
               <w:jc w:val="center"/>
+              <w:rPr>
+                <w:highlight w:val="yellow"/>
+              </w:rPr>
             </w:pPr>
             <w:r>
               <w:rPr>
                 <w:rFonts w:ascii="Calibri" w:eastAsia="Calibri" w:hAnsi="Calibri" w:cs="Calibri"/>
+                <w:highlight w:val="yellow"/>
               </w:rPr>
               <w:t xml:space="preserve">5 </w:t>
             </w:r>
@@ -4799,7 +4825,7 @@
 </file>
 
 <file path=word/endnotes.xml><?xml version="1.0" encoding="utf-8"?>
-<w:endnotes xmlns:wpc="http://schemas.microsoft.com/office/word/2010/wordprocessingCanvas" xmlns:mc="http://schemas.openxmlformats.org/markup-compatibility/2006" xmlns:o="urn:schemas-microsoft-com:office:office" xmlns:r="http://schemas.openxmlformats.org/officeDocument/2006/relationships" xmlns:m="http://schemas.openxmlformats.org/officeDocument/2006/math" xmlns:v="urn:schemas-microsoft-com:vml" xmlns:wp14="http://schemas.microsoft.com/office/word/2010/wordprocessingDrawing" xmlns:wp="http://schemas.openxmlformats.org/drawingml/2006/wordprocessingDrawing" xmlns:w10="urn:schemas-microsoft-com:office:word" xmlns:w="http://schemas.openxmlformats.org/wordprocessingml/2006/main" xmlns:w14="http://schemas.microsoft.com/office/word/2010/wordml" xmlns:w15="http://schemas.microsoft.com/office/word/2012/wordml" xmlns:wpg="http://schemas.microsoft.com/office/word/2010/wordprocessingGroup" xmlns:wpi="http://schemas.microsoft.com/office/word/2010/wordprocessingInk" xmlns:wne="http://schemas.microsoft.com/office/word/2006/wordml" xmlns:wps="http://schemas.microsoft.com/office/word/2010/wordprocessingShape" mc:Ignorable="w14 w15 wp14">
+<w:endnotes xmlns:wpc="http://schemas.microsoft.com/office/word/2010/wordprocessingCanvas" xmlns:cx="http://schemas.microsoft.com/office/drawing/2014/chartex" xmlns:mc="http://schemas.openxmlformats.org/markup-compatibility/2006" xmlns:o="urn:schemas-microsoft-com:office:office" xmlns:r="http://schemas.openxmlformats.org/officeDocument/2006/relationships" xmlns:m="http://schemas.openxmlformats.org/officeDocument/2006/math" xmlns:v="urn:schemas-microsoft-com:vml" xmlns:wp14="http://schemas.microsoft.com/office/word/2010/wordprocessingDrawing" xmlns:wp="http://schemas.openxmlformats.org/drawingml/2006/wordprocessingDrawing" xmlns:w10="urn:schemas-microsoft-com:office:word" xmlns:w="http://schemas.openxmlformats.org/wordprocessingml/2006/main" xmlns:w14="http://schemas.microsoft.com/office/word/2010/wordml" xmlns:w15="http://schemas.microsoft.com/office/word/2012/wordml" xmlns:w16se="http://schemas.microsoft.com/office/word/2015/wordml/symex" xmlns:wpg="http://schemas.microsoft.com/office/word/2010/wordprocessingGroup" xmlns:wpi="http://schemas.microsoft.com/office/word/2010/wordprocessingInk" xmlns:wne="http://schemas.microsoft.com/office/word/2006/wordml" xmlns:wps="http://schemas.microsoft.com/office/word/2010/wordprocessingShape" mc:Ignorable="w14 w15 w16se wp14">
   <w:endnote w:type="separator" w:id="-1">
     <w:p>
       <w:pPr>
@@ -4824,7 +4850,7 @@
 </file>
 
 <file path=word/footnotes.xml><?xml version="1.0" encoding="utf-8"?>
-<w:footnotes xmlns:wpc="http://schemas.microsoft.com/office/word/2010/wordprocessingCanvas" xmlns:mc="http://schemas.openxmlformats.org/markup-compatibility/2006" xmlns:o="urn:schemas-microsoft-com:office:office" xmlns:r="http://schemas.openxmlformats.org/officeDocument/2006/relationships" xmlns:m="http://schemas.openxmlformats.org/officeDocument/2006/math" xmlns:v="urn:schemas-microsoft-com:vml" xmlns:wp14="http://schemas.microsoft.com/office/word/2010/wordprocessingDrawing" xmlns:wp="http://schemas.openxmlformats.org/drawingml/2006/wordprocessingDrawing" xmlns:w10="urn:schemas-microsoft-com:office:word" xmlns:w="http://schemas.openxmlformats.org/wordprocessingml/2006/main" xmlns:w14="http://schemas.microsoft.com/office/word/2010/wordml" xmlns:w15="http://schemas.microsoft.com/office/word/2012/wordml" xmlns:wpg="http://schemas.microsoft.com/office/word/2010/wordprocessingGroup" xmlns:wpi="http://schemas.microsoft.com/office/word/2010/wordprocessingInk" xmlns:wne="http://schemas.microsoft.com/office/word/2006/wordml" xmlns:wps="http://schemas.microsoft.com/office/word/2010/wordprocessingShape" mc:Ignorable="w14 w15 wp14">
+<w:footnotes xmlns:wpc="http://schemas.microsoft.com/office/word/2010/wordprocessingCanvas" xmlns:cx="http://schemas.microsoft.com/office/drawing/2014/chartex" xmlns:mc="http://schemas.openxmlformats.org/markup-compatibility/2006" xmlns:o="urn:schemas-microsoft-com:office:office" xmlns:r="http://schemas.openxmlformats.org/officeDocument/2006/relationships" xmlns:m="http://schemas.openxmlformats.org/officeDocument/2006/math" xmlns:v="urn:schemas-microsoft-com:vml" xmlns:wp14="http://schemas.microsoft.com/office/word/2010/wordprocessingDrawing" xmlns:wp="http://schemas.openxmlformats.org/drawingml/2006/wordprocessingDrawing" xmlns:w10="urn:schemas-microsoft-com:office:word" xmlns:w="http://schemas.openxmlformats.org/wordprocessingml/2006/main" xmlns:w14="http://schemas.microsoft.com/office/word/2010/wordml" xmlns:w15="http://schemas.microsoft.com/office/word/2012/wordml" xmlns:w16se="http://schemas.microsoft.com/office/word/2015/wordml/symex" xmlns:wpg="http://schemas.microsoft.com/office/word/2010/wordprocessingGroup" xmlns:wpi="http://schemas.microsoft.com/office/word/2010/wordprocessingInk" xmlns:wne="http://schemas.microsoft.com/office/word/2006/wordml" xmlns:wps="http://schemas.microsoft.com/office/word/2010/wordprocessingShape" mc:Ignorable="w14 w15 w16se wp14">
   <w:footnote w:type="separator" w:id="-1">
     <w:p>
       <w:pPr>
@@ -4849,7 +4875,7 @@
 </file>
 
 <file path=word/header1.xml><?xml version="1.0" encoding="utf-8"?>
-<w:hdr xmlns:wpc="http://schemas.microsoft.com/office/word/2010/wordprocessingCanvas" xmlns:mc="http://schemas.openxmlformats.org/markup-compatibility/2006" xmlns:o="urn:schemas-microsoft-com:office:office" xmlns:r="http://schemas.openxmlformats.org/officeDocument/2006/relationships" xmlns:m="http://schemas.openxmlformats.org/officeDocument/2006/math" xmlns:v="urn:schemas-microsoft-com:vml" xmlns:wp14="http://schemas.microsoft.com/office/word/2010/wordprocessingDrawing" xmlns:wp="http://schemas.openxmlformats.org/drawingml/2006/wordprocessingDrawing" xmlns:w10="urn:schemas-microsoft-com:office:word" xmlns:w="http://schemas.openxmlformats.org/wordprocessingml/2006/main" xmlns:w14="http://schemas.microsoft.com/office/word/2010/wordml" xmlns:w15="http://schemas.microsoft.com/office/word/2012/wordml" xmlns:wpg="http://schemas.microsoft.com/office/word/2010/wordprocessingGroup" xmlns:wpi="http://schemas.microsoft.com/office/word/2010/wordprocessingInk" xmlns:wne="http://schemas.microsoft.com/office/word/2006/wordml" xmlns:wps="http://schemas.microsoft.com/office/word/2010/wordprocessingShape" mc:Ignorable="w14 w15 wp14">
+<w:hdr xmlns:wpc="http://schemas.microsoft.com/office/word/2010/wordprocessingCanvas" xmlns:cx="http://schemas.microsoft.com/office/drawing/2014/chartex" xmlns:mc="http://schemas.openxmlformats.org/markup-compatibility/2006" xmlns:o="urn:schemas-microsoft-com:office:office" xmlns:r="http://schemas.openxmlformats.org/officeDocument/2006/relationships" xmlns:m="http://schemas.openxmlformats.org/officeDocument/2006/math" xmlns:v="urn:schemas-microsoft-com:vml" xmlns:wp14="http://schemas.microsoft.com/office/word/2010/wordprocessingDrawing" xmlns:wp="http://schemas.openxmlformats.org/drawingml/2006/wordprocessingDrawing" xmlns:w10="urn:schemas-microsoft-com:office:word" xmlns:w="http://schemas.openxmlformats.org/wordprocessingml/2006/main" xmlns:w14="http://schemas.microsoft.com/office/word/2010/wordml" xmlns:w15="http://schemas.microsoft.com/office/word/2012/wordml" xmlns:w16se="http://schemas.microsoft.com/office/word/2015/wordml/symex" xmlns:wpg="http://schemas.microsoft.com/office/word/2010/wordprocessingGroup" xmlns:wpi="http://schemas.microsoft.com/office/word/2010/wordprocessingInk" xmlns:wne="http://schemas.microsoft.com/office/word/2006/wordml" xmlns:wps="http://schemas.microsoft.com/office/word/2010/wordprocessingShape" mc:Ignorable="w14 w15 w16se wp14">
   <w:p>
     <w:pPr>
       <w:spacing w:after="77" w:line="259" w:lineRule="auto"/>
@@ -5042,7 +5068,7 @@
 </file>
 
 <file path=word/header2.xml><?xml version="1.0" encoding="utf-8"?>
-<w:hdr xmlns:wpc="http://schemas.microsoft.com/office/word/2010/wordprocessingCanvas" xmlns:mc="http://schemas.openxmlformats.org/markup-compatibility/2006" xmlns:o="urn:schemas-microsoft-com:office:office" xmlns:r="http://schemas.openxmlformats.org/officeDocument/2006/relationships" xmlns:m="http://schemas.openxmlformats.org/officeDocument/2006/math" xmlns:v="urn:schemas-microsoft-com:vml" xmlns:wp14="http://schemas.microsoft.com/office/word/2010/wordprocessingDrawing" xmlns:wp="http://schemas.openxmlformats.org/drawingml/2006/wordprocessingDrawing" xmlns:w10="urn:schemas-microsoft-com:office:word" xmlns:w="http://schemas.openxmlformats.org/wordprocessingml/2006/main" xmlns:w14="http://schemas.microsoft.com/office/word/2010/wordml" xmlns:w15="http://schemas.microsoft.com/office/word/2012/wordml" xmlns:wpg="http://schemas.microsoft.com/office/word/2010/wordprocessingGroup" xmlns:wpi="http://schemas.microsoft.com/office/word/2010/wordprocessingInk" xmlns:wne="http://schemas.microsoft.com/office/word/2006/wordml" xmlns:wps="http://schemas.microsoft.com/office/word/2010/wordprocessingShape" mc:Ignorable="w14 w15 wp14">
+<w:hdr xmlns:wpc="http://schemas.microsoft.com/office/word/2010/wordprocessingCanvas" xmlns:cx="http://schemas.microsoft.com/office/drawing/2014/chartex" xmlns:mc="http://schemas.openxmlformats.org/markup-compatibility/2006" xmlns:o="urn:schemas-microsoft-com:office:office" xmlns:r="http://schemas.openxmlformats.org/officeDocument/2006/relationships" xmlns:m="http://schemas.openxmlformats.org/officeDocument/2006/math" xmlns:v="urn:schemas-microsoft-com:vml" xmlns:wp14="http://schemas.microsoft.com/office/word/2010/wordprocessingDrawing" xmlns:wp="http://schemas.openxmlformats.org/drawingml/2006/wordprocessingDrawing" xmlns:w10="urn:schemas-microsoft-com:office:word" xmlns:w="http://schemas.openxmlformats.org/wordprocessingml/2006/main" xmlns:w14="http://schemas.microsoft.com/office/word/2010/wordml" xmlns:w15="http://schemas.microsoft.com/office/word/2012/wordml" xmlns:w16se="http://schemas.microsoft.com/office/word/2015/wordml/symex" xmlns:wpg="http://schemas.microsoft.com/office/word/2010/wordprocessingGroup" xmlns:wpi="http://schemas.microsoft.com/office/word/2010/wordprocessingInk" xmlns:wne="http://schemas.microsoft.com/office/word/2006/wordml" xmlns:wps="http://schemas.microsoft.com/office/word/2010/wordprocessingShape" mc:Ignorable="w14 w15 w16se wp14">
   <w:p>
     <w:pPr>
       <w:spacing w:after="77" w:line="259" w:lineRule="auto"/>
@@ -5235,7 +5261,7 @@
 </file>
 
 <file path=word/header3.xml><?xml version="1.0" encoding="utf-8"?>
-<w:hdr xmlns:wpc="http://schemas.microsoft.com/office/word/2010/wordprocessingCanvas" xmlns:mc="http://schemas.openxmlformats.org/markup-compatibility/2006" xmlns:o="urn:schemas-microsoft-com:office:office" xmlns:r="http://schemas.openxmlformats.org/officeDocument/2006/relationships" xmlns:m="http://schemas.openxmlformats.org/officeDocument/2006/math" xmlns:v="urn:schemas-microsoft-com:vml" xmlns:wp14="http://schemas.microsoft.com/office/word/2010/wordprocessingDrawing" xmlns:wp="http://schemas.openxmlformats.org/drawingml/2006/wordprocessingDrawing" xmlns:w10="urn:schemas-microsoft-com:office:word" xmlns:w="http://schemas.openxmlformats.org/wordprocessingml/2006/main" xmlns:w14="http://schemas.microsoft.com/office/word/2010/wordml" xmlns:w15="http://schemas.microsoft.com/office/word/2012/wordml" xmlns:wpg="http://schemas.microsoft.com/office/word/2010/wordprocessingGroup" xmlns:wpi="http://schemas.microsoft.com/office/word/2010/wordprocessingInk" xmlns:wne="http://schemas.microsoft.com/office/word/2006/wordml" xmlns:wps="http://schemas.microsoft.com/office/word/2010/wordprocessingShape" mc:Ignorable="w14 w15 wp14">
+<w:hdr xmlns:wpc="http://schemas.microsoft.com/office/word/2010/wordprocessingCanvas" xmlns:cx="http://schemas.microsoft.com/office/drawing/2014/chartex" xmlns:mc="http://schemas.openxmlformats.org/markup-compatibility/2006" xmlns:o="urn:schemas-microsoft-com:office:office" xmlns:r="http://schemas.openxmlformats.org/officeDocument/2006/relationships" xmlns:m="http://schemas.openxmlformats.org/officeDocument/2006/math" xmlns:v="urn:schemas-microsoft-com:vml" xmlns:wp14="http://schemas.microsoft.com/office/word/2010/wordprocessingDrawing" xmlns:wp="http://schemas.openxmlformats.org/drawingml/2006/wordprocessingDrawing" xmlns:w10="urn:schemas-microsoft-com:office:word" xmlns:w="http://schemas.openxmlformats.org/wordprocessingml/2006/main" xmlns:w14="http://schemas.microsoft.com/office/word/2010/wordml" xmlns:w15="http://schemas.microsoft.com/office/word/2012/wordml" xmlns:w16se="http://schemas.microsoft.com/office/word/2015/wordml/symex" xmlns:wpg="http://schemas.microsoft.com/office/word/2010/wordprocessingGroup" xmlns:wpi="http://schemas.microsoft.com/office/word/2010/wordprocessingInk" xmlns:wne="http://schemas.microsoft.com/office/word/2006/wordml" xmlns:wps="http://schemas.microsoft.com/office/word/2010/wordprocessingShape" mc:Ignorable="w14 w15 w16se wp14">
   <w:p>
     <w:pPr>
       <w:spacing w:after="77" w:line="259" w:lineRule="auto"/>
@@ -5428,7 +5454,7 @@
 </file>
 
 <file path=word/numbering.xml><?xml version="1.0" encoding="utf-8"?>
-<w:numbering xmlns:wpc="http://schemas.microsoft.com/office/word/2010/wordprocessingCanvas" xmlns:mc="http://schemas.openxmlformats.org/markup-compatibility/2006" xmlns:o="urn:schemas-microsoft-com:office:office" xmlns:r="http://schemas.openxmlformats.org/officeDocument/2006/relationships" xmlns:m="http://schemas.openxmlformats.org/officeDocument/2006/math" xmlns:v="urn:schemas-microsoft-com:vml" xmlns:wp14="http://schemas.microsoft.com/office/word/2010/wordprocessingDrawing" xmlns:wp="http://schemas.openxmlformats.org/drawingml/2006/wordprocessingDrawing" xmlns:w10="urn:schemas-microsoft-com:office:word" xmlns:w="http://schemas.openxmlformats.org/wordprocessingml/2006/main" xmlns:w14="http://schemas.microsoft.com/office/word/2010/wordml" xmlns:w15="http://schemas.microsoft.com/office/word/2012/wordml" xmlns:wpg="http://schemas.microsoft.com/office/word/2010/wordprocessingGroup" xmlns:wpi="http://schemas.microsoft.com/office/word/2010/wordprocessingInk" xmlns:wne="http://schemas.microsoft.com/office/word/2006/wordml" xmlns:wps="http://schemas.microsoft.com/office/word/2010/wordprocessingShape" mc:Ignorable="w14 w15 wp14">
+<w:numbering xmlns:wpc="http://schemas.microsoft.com/office/word/2010/wordprocessingCanvas" xmlns:cx="http://schemas.microsoft.com/office/drawing/2014/chartex" xmlns:mc="http://schemas.openxmlformats.org/markup-compatibility/2006" xmlns:o="urn:schemas-microsoft-com:office:office" xmlns:r="http://schemas.openxmlformats.org/officeDocument/2006/relationships" xmlns:m="http://schemas.openxmlformats.org/officeDocument/2006/math" xmlns:v="urn:schemas-microsoft-com:vml" xmlns:wp14="http://schemas.microsoft.com/office/word/2010/wordprocessingDrawing" xmlns:wp="http://schemas.openxmlformats.org/drawingml/2006/wordprocessingDrawing" xmlns:w10="urn:schemas-microsoft-com:office:word" xmlns:w="http://schemas.openxmlformats.org/wordprocessingml/2006/main" xmlns:w14="http://schemas.microsoft.com/office/word/2010/wordml" xmlns:w15="http://schemas.microsoft.com/office/word/2012/wordml" xmlns:w16se="http://schemas.microsoft.com/office/word/2015/wordml/symex" xmlns:wpg="http://schemas.microsoft.com/office/word/2010/wordprocessingGroup" xmlns:wpi="http://schemas.microsoft.com/office/word/2010/wordprocessingInk" xmlns:wne="http://schemas.microsoft.com/office/word/2006/wordml" xmlns:wps="http://schemas.microsoft.com/office/word/2010/wordprocessingShape" mc:Ignorable="w14 w15 w16se wp14">
   <w:abstractNum w:abstractNumId="0" w15:restartNumberingAfterBreak="0">
     <w:nsid w:val="15E232C3"/>
     <w:multiLevelType w:val="hybridMultilevel"/>
@@ -7056,7 +7082,7 @@
 </file>
 
 <file path=word/styles.xml><?xml version="1.0" encoding="utf-8"?>
-<w:styles xmlns:mc="http://schemas.openxmlformats.org/markup-compatibility/2006" xmlns:r="http://schemas.openxmlformats.org/officeDocument/2006/relationships" xmlns:w="http://schemas.openxmlformats.org/wordprocessingml/2006/main" xmlns:w14="http://schemas.microsoft.com/office/word/2010/wordml" xmlns:w15="http://schemas.microsoft.com/office/word/2012/wordml" mc:Ignorable="w14 w15">
+<w:styles xmlns:mc="http://schemas.openxmlformats.org/markup-compatibility/2006" xmlns:r="http://schemas.openxmlformats.org/officeDocument/2006/relationships" xmlns:w="http://schemas.openxmlformats.org/wordprocessingml/2006/main" xmlns:w14="http://schemas.microsoft.com/office/word/2010/wordml" xmlns:w15="http://schemas.microsoft.com/office/word/2012/wordml" xmlns:w16se="http://schemas.microsoft.com/office/word/2015/wordml/symex" mc:Ignorable="w14 w15 w16se">
   <w:docDefaults>
     <w:rPrDefault>
       <w:rPr>
@@ -7457,10 +7483,10 @@
       <w:color w:val="000000"/>
     </w:rPr>
   </w:style>
-  <w:style w:type="paragraph" w:styleId="Heading1">
+  <w:style w:type="paragraph" w:styleId="Ttulo1">
     <w:name w:val="heading 1"/>
     <w:next w:val="Normal"/>
-    <w:link w:val="Heading1Char"/>
+    <w:link w:val="Ttulo1Car"/>
     <w:uiPriority w:val="9"/>
     <w:unhideWhenUsed/>
     <w:qFormat/>
@@ -7478,13 +7504,13 @@
       <w:color w:val="FFFFFF"/>
     </w:rPr>
   </w:style>
-  <w:style w:type="character" w:default="1" w:styleId="DefaultParagraphFont">
+  <w:style w:type="character" w:default="1" w:styleId="Fuentedeprrafopredeter">
     <w:name w:val="Default Paragraph Font"/>
     <w:uiPriority w:val="1"/>
     <w:semiHidden/>
     <w:unhideWhenUsed/>
   </w:style>
-  <w:style w:type="table" w:default="1" w:styleId="TableNormal">
+  <w:style w:type="table" w:default="1" w:styleId="Tablanormal">
     <w:name w:val="Normal Table"/>
     <w:uiPriority w:val="99"/>
     <w:semiHidden/>
@@ -7499,15 +7525,15 @@
       </w:tblCellMar>
     </w:tblPr>
   </w:style>
-  <w:style w:type="numbering" w:default="1" w:styleId="NoList">
+  <w:style w:type="numbering" w:default="1" w:styleId="Sinlista">
     <w:name w:val="No List"/>
     <w:uiPriority w:val="99"/>
     <w:semiHidden/>
     <w:unhideWhenUsed/>
   </w:style>
-  <w:style w:type="character" w:customStyle="1" w:styleId="Heading1Char">
-    <w:name w:val="Heading 1 Char"/>
-    <w:link w:val="Heading1"/>
+  <w:style w:type="character" w:customStyle="1" w:styleId="Ttulo1Car">
+    <w:name w:val="Título 1 Car"/>
+    <w:link w:val="Ttulo1"/>
     <w:rPr>
       <w:rFonts w:ascii="Candara" w:eastAsia="Candara" w:hAnsi="Candara" w:cs="Candara"/>
       <w:b/>
@@ -7529,7 +7555,7 @@
       </w:tblCellMar>
     </w:tblPr>
   </w:style>
-  <w:style w:type="paragraph" w:styleId="ListParagraph">
+  <w:style w:type="paragraph" w:styleId="Prrafodelista">
     <w:name w:val="List Paragraph"/>
     <w:basedOn w:val="Normal"/>
     <w:uiPriority w:val="34"/>

</xml_diff>